<commit_message>
Further work on back-end
</commit_message>
<xml_diff>
--- a/Frederiks Wordle Kravspecifikation_udkast.docx
+++ b/Frederiks Wordle Kravspecifikation_udkast.docx
@@ -12,39 +12,11 @@
     </w:p>
     <w:p/>
     <w:p>
-      <w:pPr>
-        <w:rPr>
-          <w:lang w:val="en-US"/>
-        </w:rPr>
-      </w:pPr>
-      <w:proofErr w:type="spellStart"/>
-      <w:r>
-        <w:rPr>
-          <w:lang w:val="en-US"/>
-        </w:rPr>
-        <w:t>Github</w:t>
-      </w:r>
-      <w:proofErr w:type="spellEnd"/>
-      <w:r>
-        <w:rPr>
-          <w:lang w:val="en-US"/>
-        </w:rPr>
-        <w:t xml:space="preserve">: </w:t>
-      </w:r>
-      <w:r>
-        <w:rPr>
-          <w:lang w:val="en-US"/>
-        </w:rPr>
-        <w:t>https://github.com/FrederikSthenHansen/SpecialisterneWordle.git</w:t>
-      </w:r>
-    </w:p>
-    <w:p>
-      <w:pPr>
-        <w:rPr>
-          <w:lang w:val="en-US"/>
-        </w:rPr>
-      </w:pPr>
-    </w:p>
+      <w:r>
+        <w:t>Github: https://github.com/FrederikSthenHansen/SpecialisterneWordle.git</w:t>
+      </w:r>
+    </w:p>
+    <w:p/>
     <w:p>
       <w:pPr>
         <w:rPr>
@@ -52,7 +24,6 @@
           <w:bCs/>
           <w:sz w:val="32"/>
           <w:szCs w:val="32"/>
-          <w:lang w:val="en-US"/>
         </w:rPr>
       </w:pPr>
       <w:r>
@@ -66,8 +37,25 @@
       </w:r>
     </w:p>
     <w:p>
-      <w:r>
-        <w:t xml:space="preserve">1. Appen skal vælge en tilfældig løsning fra Data’en (Format ukendt. Tænker evt. CSV fil). Løsningen opstilles som enten en string eller char[] (eller begge dele) </w:t>
+      <w:pPr>
+        <w:rPr>
+          <w:color w:val="FF0000"/>
+        </w:rPr>
+      </w:pPr>
+      <w:r>
+        <w:t xml:space="preserve">1. Appen skal vælge en tilfældig løsning fra Data’en </w:t>
+      </w:r>
+      <w:r>
+        <w:t>i ”possible_words.txt”</w:t>
+      </w:r>
+      <w:r>
+        <w:t xml:space="preserve">. Løsningen opstilles som enten en string eller char[] (eller begge dele) </w:t>
+      </w:r>
+      <w:r>
+        <w:rPr>
+          <w:color w:val="FF0000"/>
+        </w:rPr>
+        <w:t>estimeres til 3 timers arbejde</w:t>
       </w:r>
     </w:p>
     <w:p>
@@ -90,25 +78,121 @@
       <w:r>
         <w:t xml:space="preserve"> for at hver spilgang kan være unik</w:t>
       </w:r>
-    </w:p>
-    <w:p>
+      <w:r>
+        <w:t xml:space="preserve">. </w:t>
+      </w:r>
+      <w:r>
+        <w:rPr>
+          <w:color w:val="FF0000"/>
+        </w:rPr>
+        <w:t>Estimeres til 2 timers arbejde</w:t>
+      </w:r>
+    </w:p>
+    <w:p>
+      <w:pPr>
+        <w:rPr>
+          <w:color w:val="FF0000"/>
+        </w:rPr>
+      </w:pPr>
       <w:r>
         <w:t>2. Appen skal kunne holde et char[] der udgør det korrekte svar, samt et char[] der udgør brugerens gæt, samt et enum?[] til angivelse af farver.</w:t>
       </w:r>
+      <w:r>
+        <w:t xml:space="preserve"> </w:t>
+      </w:r>
+      <w:r>
+        <w:rPr>
+          <w:color w:val="FF0000"/>
+        </w:rPr>
+        <w:t>Estimeres til &lt;1 times arbejde</w:t>
+      </w:r>
     </w:p>
     <w:p>
       <w:r>
         <w:t>3. Appen skal acceptere skriftligt input og verificere at inputtet er et engelsk ord på 5 bogstaver uden tal eller specialkarakterer. Gættet indsendes ved tryk på en knap på GUI</w:t>
       </w:r>
-    </w:p>
-    <w:p>
+      <w:r>
+        <w:t xml:space="preserve">. </w:t>
+      </w:r>
+      <w:r>
+        <w:rPr>
+          <w:color w:val="FF0000"/>
+        </w:rPr>
+        <w:t>Estimeres til 1 dag</w:t>
+      </w:r>
+      <w:r>
+        <w:t xml:space="preserve">, </w:t>
+      </w:r>
+      <w:r>
+        <w:rPr>
+          <w:color w:val="FF0000"/>
+        </w:rPr>
+        <w:t>men usikkert</w:t>
+      </w:r>
+      <w:r>
+        <w:rPr>
+          <w:color w:val="FF0000"/>
+        </w:rPr>
+        <w:t>, da GUI er kompliceret</w:t>
+      </w:r>
+    </w:p>
+    <w:p>
+      <w:pPr>
+        <w:rPr>
+          <w:color w:val="FF0000"/>
+        </w:rPr>
+      </w:pPr>
       <w:r>
         <w:t>4. Appen skal fremvise alle brugerens gæt i en 6x5 tabel med cellerne farvelagt ud fra spillets regler</w:t>
       </w:r>
-    </w:p>
-    <w:p>
+      <w:r>
+        <w:t>, og information fra back-end</w:t>
+      </w:r>
+      <w:r>
+        <w:t xml:space="preserve">. </w:t>
+      </w:r>
+      <w:r>
+        <w:rPr>
+          <w:color w:val="FF0000"/>
+        </w:rPr>
+        <w:t>Estimeres til 1 dag</w:t>
+      </w:r>
+      <w:r>
+        <w:rPr>
+          <w:color w:val="FF0000"/>
+        </w:rPr>
+        <w:t>, men usikkert</w:t>
+      </w:r>
+      <w:r>
+        <w:rPr>
+          <w:color w:val="FF0000"/>
+        </w:rPr>
+        <w:t>, da GUI er kompliceret</w:t>
+      </w:r>
+    </w:p>
+    <w:p>
+      <w:pPr>
+        <w:rPr>
+          <w:color w:val="FF0000"/>
+        </w:rPr>
+      </w:pPr>
       <w:r>
         <w:t>5. Appen skal have et victory/failure state der kan nulstille spillet (men optionally huske det under hele sessionens varrighed). Start af ny spilgang sker ved tryk på en knap på GUI.</w:t>
+      </w:r>
+      <w:r>
+        <w:t xml:space="preserve"> </w:t>
+      </w:r>
+      <w:r>
+        <w:rPr>
+          <w:color w:val="FF0000"/>
+        </w:rPr>
+        <w:t>Estim</w:t>
+      </w:r>
+      <w:r>
+        <w:rPr>
+          <w:color w:val="FF0000"/>
+        </w:rPr>
+        <w:t>eres til 1 dag, men usikkert da GUI er kompliceret.</w:t>
       </w:r>
     </w:p>
     <w:p/>
@@ -126,15 +210,60 @@
         </w:rPr>
         <w:t>Hurtig beskrivelse af processen ved indsendelse af gæt:</w:t>
       </w:r>
-    </w:p>
-    <w:p>
-      <w:r>
-        <w:t xml:space="preserve"> Først checkes om gættet matcher løsningen 100% (ja= hele arrayet grønt, informer bruger om sejr). Dette kan</w:t>
-      </w:r>
-    </w:p>
-    <w:p>
-      <w:r>
-        <w:t>Dette Gættet nedbrydes herefter skal nedbrydes fra string til char[]</w:t>
+      <w:r>
+        <w:rPr>
+          <w:b/>
+          <w:bCs/>
+          <w:color w:val="FF0000"/>
+        </w:rPr>
+        <w:t xml:space="preserve"> Estimeres til 1</w:t>
+      </w:r>
+      <w:r>
+        <w:rPr>
+          <w:b/>
+          <w:bCs/>
+          <w:color w:val="FF0000"/>
+        </w:rPr>
+        <w:t>-2</w:t>
+      </w:r>
+      <w:r>
+        <w:rPr>
+          <w:b/>
+          <w:bCs/>
+          <w:color w:val="FF0000"/>
+        </w:rPr>
+        <w:t xml:space="preserve"> dag</w:t>
+      </w:r>
+      <w:r>
+        <w:rPr>
+          <w:b/>
+          <w:bCs/>
+          <w:color w:val="FF0000"/>
+        </w:rPr>
+        <w:t>(e</w:t>
+      </w:r>
+      <w:r>
+        <w:rPr>
+          <w:b/>
+          <w:bCs/>
+          <w:color w:val="FF0000"/>
+        </w:rPr>
+        <w:t>)</w:t>
+      </w:r>
+    </w:p>
+    <w:p>
+      <w:pPr>
+        <w:rPr>
+          <w:color w:val="FF0000"/>
+        </w:rPr>
+      </w:pPr>
+      <w:r>
+        <w:t xml:space="preserve"> Først checkes om gættet matcher løsningen 100% (ja= hele arrayet grønt, informer bruger om sejr). </w:t>
+      </w:r>
+    </w:p>
+    <w:p>
+      <w:r>
+        <w:t xml:space="preserve"> Gættet nedbrydes herefter skal nedbrydes fra string til char[]</w:t>
       </w:r>
     </w:p>
     <w:p>
@@ -181,7 +310,6 @@
     <w:p/>
     <w:p>
       <w:r>
-        <w:lastRenderedPageBreak/>
         <w:t>Når ordet er gættet eller de 6 gæt er brugt uden held, informeres brugeren om sejr/nederlag og en knap til start af ny spilgang dukker frem eller kan klikkes på.</w:t>
       </w:r>
     </w:p>
@@ -206,20 +334,71 @@
     </w:p>
     <w:p>
       <w:r>
-        <w:t>.NET CORE MVC webapp med @Razor HTML front end</w:t>
+        <w:rPr>
+          <w:lang w:val="en-US"/>
+        </w:rPr>
+        <w:t xml:space="preserve">2d Unity spil med C# </w:t>
+      </w:r>
+      <w:r>
+        <w:rPr>
+          <w:lang w:val="en-US"/>
+        </w:rPr>
+        <w:t xml:space="preserve">scripts. </w:t>
+      </w:r>
+      <w:r>
+        <w:t>Denne løsning muliggør bedre grafisk opsætning af spillet</w:t>
+      </w:r>
+      <w:r>
+        <w:t>.</w:t>
+      </w:r>
+      <w:r>
+        <w:t xml:space="preserve"> </w:t>
       </w:r>
     </w:p>
     <w:p/>
     <w:p>
+      <w:pPr>
+        <w:rPr>
+          <w:lang w:val="en-US"/>
+        </w:rPr>
+      </w:pPr>
       <w:r>
         <w:rPr>
           <w:b/>
           <w:bCs/>
+          <w:lang w:val="en-US"/>
         </w:rPr>
         <w:t>Front end:</w:t>
       </w:r>
       <w:r>
-        <w:t xml:space="preserve"> HTML med RAZOR: 6x5 table med farver til fremvisning af løsningsforslag. + 1 tekst input felt. Spilleregler stående fast på siden. (Se mockup på næste side)</w:t>
+        <w:rPr>
+          <w:lang w:val="en-US"/>
+        </w:rPr>
+        <w:t xml:space="preserve"> </w:t>
+      </w:r>
+      <w:r>
+        <w:rPr>
+          <w:lang w:val="en-US"/>
+        </w:rPr>
+        <w:t>unity 2d</w:t>
+      </w:r>
+      <w:r>
+        <w:rPr>
+          <w:lang w:val="en-US"/>
+        </w:rPr>
+        <w:t xml:space="preserve"> scene med</w:t>
+      </w:r>
+      <w:r>
+        <w:rPr>
+          <w:lang w:val="en-US"/>
+        </w:rPr>
+        <w:t xml:space="preserve"> g</w:t>
+      </w:r>
+      <w:r>
+        <w:rPr>
+          <w:lang w:val="en-US"/>
+        </w:rPr>
+        <w:t xml:space="preserve">ame objects </w:t>
       </w:r>
     </w:p>
     <w:p>
@@ -227,6 +406,9 @@
         <w:tabs>
           <w:tab w:val="left" w:pos="5822"/>
         </w:tabs>
+        <w:rPr>
+          <w:lang w:val="en-US"/>
+        </w:rPr>
       </w:pPr>
     </w:p>
     <w:p>
@@ -243,7 +425,22 @@
         <w:t xml:space="preserve">Back end: </w:t>
       </w:r>
       <w:r>
-        <w:t>En Controller og en Gæt-Processor C# klasser modellaget med en gruppe hjælpeklasser til at løse de enkelte logiske opgaver under evalueringen af gættet, ud fra SOLID princippet.</w:t>
+        <w:t xml:space="preserve">Et </w:t>
+      </w:r>
+      <w:r>
+        <w:t xml:space="preserve">Gæt-Processor C# </w:t>
+      </w:r>
+      <w:r>
+        <w:t>klasse i</w:t>
+      </w:r>
+      <w:r>
+        <w:t xml:space="preserve"> </w:t>
+      </w:r>
+      <w:r>
+        <w:t>som script</w:t>
+      </w:r>
+      <w:r>
+        <w:t xml:space="preserve"> med en gruppe hjælpeklasser til at løse de enkelte logiske opgaver under evalueringen af gættet, ud fra SOLID princippet.</w:t>
       </w:r>
       <w:r>
         <w:tab/>
@@ -282,12 +479,6 @@
         <w:gridCol w:w="382"/>
       </w:tblGrid>
       <w:tr>
-        <w:tblPrEx>
-          <w:tblCellMar>
-            <w:top w:w="0" w:type="dxa"/>
-            <w:bottom w:w="0" w:type="dxa"/>
-          </w:tblCellMar>
-        </w:tblPrEx>
         <w:trPr>
           <w:trHeight w:val="452"/>
         </w:trPr>
@@ -438,12 +629,6 @@
         </w:tc>
       </w:tr>
       <w:tr>
-        <w:tblPrEx>
-          <w:tblCellMar>
-            <w:top w:w="0" w:type="dxa"/>
-            <w:bottom w:w="0" w:type="dxa"/>
-          </w:tblCellMar>
-        </w:tblPrEx>
         <w:trPr>
           <w:trHeight w:val="437"/>
         </w:trPr>
@@ -579,12 +764,6 @@
         </w:tc>
       </w:tr>
       <w:tr>
-        <w:tblPrEx>
-          <w:tblCellMar>
-            <w:top w:w="0" w:type="dxa"/>
-            <w:bottom w:w="0" w:type="dxa"/>
-          </w:tblCellMar>
-        </w:tblPrEx>
         <w:trPr>
           <w:trHeight w:val="452"/>
         </w:trPr>
@@ -720,12 +899,6 @@
         </w:tc>
       </w:tr>
       <w:tr>
-        <w:tblPrEx>
-          <w:tblCellMar>
-            <w:top w:w="0" w:type="dxa"/>
-            <w:bottom w:w="0" w:type="dxa"/>
-          </w:tblCellMar>
-        </w:tblPrEx>
         <w:trPr>
           <w:trHeight w:val="437"/>
         </w:trPr>
@@ -861,12 +1034,6 @@
         </w:tc>
       </w:tr>
       <w:tr>
-        <w:tblPrEx>
-          <w:tblCellMar>
-            <w:top w:w="0" w:type="dxa"/>
-            <w:bottom w:w="0" w:type="dxa"/>
-          </w:tblCellMar>
-        </w:tblPrEx>
         <w:trPr>
           <w:trHeight w:val="452"/>
         </w:trPr>
@@ -1002,12 +1169,6 @@
         </w:tc>
       </w:tr>
       <w:tr>
-        <w:tblPrEx>
-          <w:tblCellMar>
-            <w:top w:w="0" w:type="dxa"/>
-            <w:bottom w:w="0" w:type="dxa"/>
-          </w:tblCellMar>
-        </w:tblPrEx>
         <w:trPr>
           <w:trHeight w:val="437"/>
         </w:trPr>
@@ -1271,10 +1432,7 @@
                         <w:txbxContent>
                           <w:p>
                             <w:r>
-                              <w:t xml:space="preserve"> </w:t>
-                            </w:r>
-                            <w:r>
-                              <w:t>Click here to</w:t>
+                              <w:t xml:space="preserve"> Click here to</w:t>
                             </w:r>
                           </w:p>
                           <w:p>
@@ -1300,10 +1458,7 @@
                   <w:txbxContent>
                     <w:p>
                       <w:r>
-                        <w:t xml:space="preserve"> </w:t>
-                      </w:r>
-                      <w:r>
-                        <w:t>Click here to</w:t>
+                        <w:t xml:space="preserve"> Click here to</w:t>
                       </w:r>
                     </w:p>
                     <w:p>
@@ -1666,16 +1821,7 @@
                                   <w14:srgbClr w14:val="000000"/>
                                 </w14:shadow>
                               </w:rPr>
-                              <w:t xml:space="preserve">Wordle </w:t>
-                            </w:r>
-                            <w:r>
-                              <w:rPr>
-                                <w:color w:val="000000"/>
-                                <w14:shadow w14:blurRad="38036" w14:dist="18745" w14:dir="2700000" w14:sx="100000" w14:sy="100000" w14:kx="0" w14:ky="0" w14:algn="b">
-                                  <w14:srgbClr w14:val="000000"/>
-                                </w14:shadow>
-                              </w:rPr>
-                              <w:t>mocu</w:t>
+                              <w:t>Wordle mocu</w:t>
                             </w:r>
                           </w:p>
                         </w:txbxContent>
@@ -1702,16 +1848,7 @@
                             <w14:srgbClr w14:val="000000"/>
                           </w14:shadow>
                         </w:rPr>
-                        <w:t xml:space="preserve">Wordle </w:t>
-                      </w:r>
-                      <w:r>
-                        <w:rPr>
-                          <w:color w:val="000000"/>
-                          <w14:shadow w14:blurRad="38036" w14:dist="18745" w14:dir="2700000" w14:sx="100000" w14:sy="100000" w14:kx="0" w14:ky="0" w14:algn="b">
-                            <w14:srgbClr w14:val="000000"/>
-                          </w14:shadow>
-                        </w:rPr>
-                        <w:t>mocu</w:t>
+                        <w:t>Wordle mocu</w:t>
                       </w:r>
                     </w:p>
                   </w:txbxContent>

</xml_diff>